<commit_message>
Fill post template header placeholders
</commit_message>
<xml_diff>
--- a/templates/post_template.docx
+++ b/templates/post_template.docx
@@ -1,251 +1,340 @@
 
 <file path=word/document.xml><?xml version="1.0" encoding="utf-8"?>
-<w:document xmlns:w="http://schemas.openxmlformats.org/wordprocessingml/2006/main" xmlns:mc="http://schemas.openxmlformats.org/markup-compatibility/2006" xmlns:w14="http://schemas.microsoft.com/office/word/2010/wordml" xmlns:w15="http://schemas.microsoft.com/office/word/2012/wordml" xmlns:w16se="http://schemas.microsoft.com/office/word/2015/wordml/symex" xmlns:wp14="http://schemas.microsoft.com/office/word/2010/wordprocessingDrawing" mc:Ignorable="w14 w15 w16se wp14">
+<w:document xmlns:wpc="http://schemas.microsoft.com/office/word/2010/wordprocessingCanvas" xmlns:cx="http://schemas.microsoft.com/office/drawing/2014/chartex" xmlns:cx1="http://schemas.microsoft.com/office/drawing/2015/9/8/chartex" xmlns:mc="http://schemas.openxmlformats.org/markup-compatibility/2006" xmlns:o="urn:schemas-microsoft-com:office:office" xmlns:r="http://schemas.openxmlformats.org/officeDocument/2006/relationships" xmlns:m="http://schemas.openxmlformats.org/officeDocument/2006/math" xmlns:v="urn:schemas-microsoft-com:vml" xmlns:wp14="http://schemas.microsoft.com/office/word/2010/wordprocessingDrawing" xmlns:wp="http://schemas.openxmlformats.org/drawingml/2006/wordprocessingDrawing" xmlns:w10="urn:schemas-microsoft-com:office:word" xmlns:w="http://schemas.openxmlformats.org/wordprocessingml/2006/main" xmlns:w14="http://schemas.microsoft.com/office/word/2010/wordml" xmlns:w15="http://schemas.microsoft.com/office/word/2012/wordml" xmlns:w16se="http://schemas.microsoft.com/office/word/2015/wordml/symex" xmlns:wpg="http://schemas.microsoft.com/office/word/2010/wordprocessingGroup" xmlns:wpi="http://schemas.microsoft.com/office/word/2010/wordprocessingInk" xmlns:wne="http://schemas.microsoft.com/office/word/2006/wordml" xmlns:wps="http://schemas.microsoft.com/office/word/2010/wordprocessingShape" mc:Ignorable="w14 w15 w16se wp14">
   <w:body>
     <w:p>
       <w:r>
-        <w:t>Sample Video Title</w:t>
-      </w:r>
-    </w:p>
-    <w:p>
-      <w:hyperlink xmlns:ns0="http://schemas.openxmlformats.org/officeDocument/2006/relationships" ns0:id="rId9">
-        <w:r>
-          <w:rPr>
-            <w:rStyle w:val="Hyperlink"/>
-            <w:color w:val="0563C1"/>
-            <w:u w:val="single"/>
-          </w:rPr>
-          <w:t>https://example.com/video?source=long-url-test&amp;campaign=word-docx-export&amp;session=abcdefghijklmnopqrstuvwxyz0123456789ABCDEFGHIJKLMNOPQRSTUVWXYZabcdefghijklmnopqrstuvwxyz0123456789</w:t>
-        </w:r>
-      </w:hyperlink>
+        <w:t>{{HEADER_TITLE}}</w:t>
+      </w:r>
+    </w:p>
+    <w:p>
+      <w:r>
+        <w:t>{{HEADER_URL}}</w:t>
+      </w:r>
     </w:p>
     <w:p/>
     <w:p>
-      <w:r/>
-      <w:r>
-        <w:t>A short summary that describes the topic, guest, and key takeaways.</w:t>
+      <w:pPr>
+        <w:rPr>
+          <w:color w:val="0070C0"/>
+        </w:rPr>
+      </w:pPr>
+      <w:r>
+        <w:rPr>
+          <w:rFonts w:hint="eastAsia"/>
+          <w:color w:val="0070C0"/>
+        </w:rPr>
+        <w:t>標題</w:t>
+      </w:r>
+    </w:p>
+    <w:p>
+      <w:pPr>
+        <w:rPr>
+          <w:color w:val="0070C0"/>
+        </w:rPr>
+      </w:pPr>
+      <w:r>
+        <w:t>{{TITLE_EN}}</w:t>
+      </w:r>
+    </w:p>
+    <w:p>
+      <w:pPr>
+        <w:rPr>
+          <w:color w:val="0070C0"/>
+        </w:rPr>
+      </w:pPr>
+      <w:r>
+        <w:t>{{TITLE_ZH}}</w:t>
+      </w:r>
+    </w:p>
+    <w:p>
+      <w:pPr>
+        <w:rPr>
+          <w:color w:val="0070C0"/>
+        </w:rPr>
+      </w:pPr>
+    </w:p>
+    <w:p>
+      <w:r>
+        <w:t>{{POST_EN}}</w:t>
+      </w:r>
+    </w:p>
+    <w:p>
+      <w:bookmarkStart w:id="0" w:name="_GoBack"/>
+      <w:bookmarkEnd w:id="0"/>
+    </w:p>
+    <w:p>
+      <w:r>
+        <w:t>{{HASHTAGS_EN}}</w:t>
       </w:r>
     </w:p>
     <w:p/>
     <w:p>
-      <w:r>
-        <w:rPr>
-          <w:rStyle w:val="SectionLabel"/>
-        </w:rPr>
-        <w:t>建議YT標題：</w:t>
-      </w:r>
-    </w:p>
-    <w:p>
-      <w:r>
-        <w:t>Sample Suggested Title (1)</w:t>
+      <w:pPr>
+        <w:rPr>
+          <w:szCs w:val="24"/>
+        </w:rPr>
+      </w:pPr>
+      <w:r>
+        <w:t>{{POST_ZH}}</w:t>
       </w:r>
     </w:p>
     <w:p/>
     <w:p>
-      <w:r>
-        <w:rPr>
-          <w:rStyle w:val="SectionLabel"/>
-        </w:rPr>
-        <w:t>建議標題：</w:t>
-      </w:r>
-    </w:p>
-    <w:p>
-      <w:r>
-        <w:t>Sample Suggested Title</w:t>
-      </w:r>
-    </w:p>
-    <w:p/>
-    <w:p>
-      <w:r>
-        <w:rPr>
-          <w:rStyle w:val="SectionLabel"/>
-        </w:rPr>
-        <w:t>簡介：</w:t>
-      </w:r>
-    </w:p>
-    <w:p>
-      <w:r/>
-      <w:r>
-        <w:t>This is a short introduction paragraph in English.</w:t>
-      </w:r>
-    </w:p>
-    <w:p>
-      <w:r/>
-      <w:r>
-        <w:t>It can span multiple lines.</w:t>
-      </w:r>
-    </w:p>
-    <w:p/>
-    <w:p>
-      <w:r>
-        <w:rPr>
-          <w:rStyle w:val="SectionLabel"/>
-        </w:rPr>
-        <w:t>選圖：</w:t>
-      </w:r>
-    </w:p>
-    <w:p>
-      <w:pPr>
-        <w:ind w:left="0" w:right="0" w:firstLine="0"/>
-        <w:jc w:val="left"/>
-      </w:pPr>
-      <w:r>
-        <w:drawing>
-          <wp:inline xmlns:wp="http://schemas.openxmlformats.org/drawingml/2006/wordprocessingDrawing" xmlns:a="http://schemas.openxmlformats.org/drawingml/2006/main" xmlns:pic="http://schemas.openxmlformats.org/drawingml/2006/picture" xmlns:r="http://schemas.openxmlformats.org/officeDocument/2006/relationships">
-            <wp:extent cx="5274310" cy="2966799"/>
-            <wp:docPr id="1" name="Picture 1"/>
-            <wp:cNvGraphicFramePr>
-              <a:graphicFrameLocks noChangeAspect="1"/>
-            </wp:cNvGraphicFramePr>
-            <a:graphic>
-              <a:graphicData uri="http://schemas.openxmlformats.org/drawingml/2006/picture">
-                <pic:pic>
-                  <pic:nvPicPr>
-                    <pic:cNvPr id="0" name="thumbnail.png"/>
-                    <pic:cNvPicPr/>
-                  </pic:nvPicPr>
-                  <pic:blipFill>
-                    <a:blip r:embed="rId10"/>
-                    <a:stretch>
-                      <a:fillRect/>
-                    </a:stretch>
-                  </pic:blipFill>
-                  <pic:spPr>
-                    <a:xfrm>
-                      <a:off x="0" y="0"/>
-                      <a:ext cx="5274310" cy="2966799"/>
-                    </a:xfrm>
-                    <a:prstGeom prst="rect"/>
-                  </pic:spPr>
-                </pic:pic>
-              </a:graphicData>
-            </a:graphic>
-          </wp:inline>
-        </w:drawing>
-      </w:r>
-    </w:p>
-    <w:p/>
-    <w:p>
-      <w:r>
-        <w:rPr>
-          <w:rStyle w:val="SectionLabel"/>
-        </w:rPr>
-        <w:t>字幕：</w:t>
-      </w:r>
-    </w:p>
-    <w:p>
-      <w:r>
-        <w:rPr>
-          <w:rStyle w:val="TimeRange"/>
-        </w:rPr>
-        <w:t>(1)00:00-00:30 (0m30s)</w:t>
-      </w:r>
-    </w:p>
-    <w:p/>
-    <w:p>
-      <w:r/>
-      <w:r>
-        <w:t>00:00:00:00</w:t>
-        <w:tab/>
-        <w:t>00:00:02:00</w:t>
-        <w:tab/>
-        <w:t>This is the first subtitle line.</w:t>
-      </w:r>
-    </w:p>
-    <w:p>
-      <w:r/>
-      <w:r>
-        <w:t>This is the first translation line.</w:t>
-      </w:r>
-    </w:p>
-    <w:p>
-      <w:r/>
-    </w:p>
-    <w:p>
-      <w:r/>
-      <w:r>
-        <w:t>00:00:02:00</w:t>
-        <w:tab/>
-        <w:t>00:00:04:00</w:t>
-        <w:tab/>
-        <w:t>This is the second subtitle line.</w:t>
-      </w:r>
-    </w:p>
-    <w:p>
-      <w:r/>
-      <w:r>
-        <w:t>This is the second translation line.</w:t>
-      </w:r>
-    </w:p>
-    <w:p>
-      <w:r/>
-    </w:p>
-    <w:p>
-      <w:pPr>
-        <w:ind w:left="480" w:firstLine="0"/>
-      </w:pPr>
-      <w:r/>
-      <w:hyperlink xmlns:ns0="http://schemas.openxmlformats.org/officeDocument/2006/relationships" ns0:id="rId11">
-        <w:r>
-          <w:rPr>
-            <w:rStyle w:val="Hyperlink"/>
-            <w:color w:val="0563C1"/>
-            <w:highlight w:val="cyan"/>
-            <w:sz w:val="20"/>
-            <w:u w:val="single"/>
-          </w:rPr>
-          <w:t>https://example.com/source?utm=long-source-url-test&amp;ref=abcdefghijklmnopqrstuvwxyz0123456789ABCDEFGHIJKLMNOPQRSTUVWXYZabcdefghijklmnopqrstuvwxyz0123456789&amp;extra=more-text-to-force-wrapping</w:t>
-        </w:r>
-      </w:hyperlink>
-    </w:p>
-    <w:p>
-      <w:pPr>
-        <w:ind w:left="480" w:firstLine="0"/>
-      </w:pPr>
-      <w:r/>
-      <w:r>
-        <w:rPr>
-          <w:sz w:val="20"/>
+      <w:pPr>
+        <w:rPr>
+          <w:kern w:val="0"/>
+        </w:rPr>
+      </w:pPr>
+      <w:r>
+        <w:t>{{HASHTAGS_ZH}}</w:t>
+      </w:r>
+    </w:p>
+    <w:p>
+      <w:pPr>
+        <w:rPr>
+          <w:kern w:val="0"/>
+        </w:rPr>
+      </w:pPr>
+    </w:p>
+    <w:p>
+      <w:pPr>
+        <w:ind w:left="480" w:firstLine="480"/>
+        <w:rPr>
+          <w:color w:val="0070C0"/>
+          <w:sz w:val="20"/>
+          <w:szCs w:val="20"/>
+        </w:rPr>
+      </w:pPr>
+      <w:r>
+        <w:rPr>
+          <w:rFonts w:hint="eastAsia"/>
+          <w:color w:val="0070C0"/>
+          <w:sz w:val="20"/>
+          <w:szCs w:val="20"/>
+        </w:rPr>
+        <w:t>參考資料：</w:t>
+      </w:r>
+    </w:p>
+    <w:p>
+      <w:pPr>
+        <w:ind w:left="960"/>
+        <w:rPr>
+          <w:rFonts w:cstheme="minorHAnsi"/>
+          <w:sz w:val="20"/>
+          <w:szCs w:val="20"/>
           <w:highlight w:val="cyan"/>
         </w:rPr>
-        <w:t>This is a source paragraph that should be highlighted and indented.</w:t>
-      </w:r>
-    </w:p>
-    <w:p>
-      <w:pPr>
-        <w:ind w:left="480" w:firstLine="0"/>
-      </w:pPr>
-      <w:r/>
-      <w:r>
-        <w:rPr>
-          <w:sz w:val="20"/>
+      </w:pPr>
+      <w:r>
+        <w:t>{{REF_URL}}</w:t>
+      </w:r>
+    </w:p>
+    <w:p>
+      <w:pPr>
+        <w:ind w:left="960"/>
+        <w:rPr>
+          <w:sz w:val="20"/>
+          <w:szCs w:val="20"/>
           <w:highlight w:val="cyan"/>
         </w:rPr>
-        <w:t>Here is a second source line in the same block.</w:t>
-      </w:r>
-    </w:p>
-    <w:p>
-      <w:r/>
-    </w:p>
-    <w:p>
-      <w:r/>
-      <w:r>
-        <w:t>00:00:04:00</w:t>
-        <w:tab/>
-        <w:t>00:00:06:00</w:t>
-        <w:tab/>
-        <w:t>This is the third subtitle line.</w:t>
-      </w:r>
-    </w:p>
-    <w:p>
-      <w:r/>
-      <w:r>
-        <w:t>This is the third translation line.</w:t>
+      </w:pPr>
+      <w:r>
+        <w:t>{{REF_TITLE}}</w:t>
+      </w:r>
+    </w:p>
+    <w:p>
+      <w:pPr>
+        <w:ind w:left="960"/>
+        <w:rPr>
+          <w:sz w:val="20"/>
+          <w:szCs w:val="20"/>
+          <w:highlight w:val="cyan"/>
+        </w:rPr>
+      </w:pPr>
+    </w:p>
+    <w:p>
+      <w:pPr>
+        <w:ind w:left="960"/>
+        <w:rPr>
+          <w:sz w:val="20"/>
+          <w:szCs w:val="20"/>
+        </w:rPr>
+      </w:pPr>
+      <w:r>
+        <w:t>{{REF_SUMMARY_ZH}}</w:t>
+      </w:r>
+    </w:p>
+    <w:p>
+      <w:pPr>
+        <w:ind w:left="960"/>
+        <w:rPr>
+          <w:sz w:val="20"/>
+          <w:szCs w:val="20"/>
+          <w:highlight w:val="cyan"/>
+        </w:rPr>
+      </w:pPr>
+      <w:hyperlink r:id="rId10" w:history="1"/>
+    </w:p>
+    <w:p>
+      <w:pPr>
+        <w:ind w:left="960"/>
+        <w:rPr>
+          <w:rFonts w:cstheme="minorHAnsi"/>
+          <w:sz w:val="20"/>
+          <w:szCs w:val="20"/>
+          <w:highlight w:val="cyan"/>
+        </w:rPr>
+      </w:pPr>
+      <w:r>
+        <w:rPr>
+          <w:rFonts w:cstheme="minorHAnsi" w:hint="eastAsia"/>
+          <w:sz w:val="20"/>
+          <w:szCs w:val="20"/>
+          <w:highlight w:val="cyan"/>
+        </w:rPr>
+        <w:t>英文翻譯：</w:t>
+      </w:r>
+    </w:p>
+    <w:p>
+      <w:pPr>
+        <w:ind w:left="960"/>
+        <w:rPr>
+          <w:rFonts w:cstheme="minorHAnsi"/>
+          <w:sz w:val="20"/>
+          <w:szCs w:val="20"/>
+          <w:highlight w:val="cyan"/>
+        </w:rPr>
+      </w:pPr>
+      <w:r>
+        <w:t>{{REF_TITLE_EN}}</w:t>
+      </w:r>
+    </w:p>
+    <w:p>
+      <w:pPr>
+        <w:ind w:left="960"/>
+        <w:rPr>
+          <w:rFonts w:cstheme="minorHAnsi"/>
+          <w:sz w:val="20"/>
+          <w:szCs w:val="20"/>
+          <w:highlight w:val="cyan"/>
+        </w:rPr>
+      </w:pPr>
+    </w:p>
+    <w:p>
+      <w:pPr>
+        <w:ind w:left="960"/>
+        <w:rPr>
+          <w:rFonts w:cstheme="minorHAnsi"/>
+          <w:sz w:val="20"/>
+          <w:szCs w:val="20"/>
+        </w:rPr>
+      </w:pPr>
+      <w:r>
+        <w:t>{{REF_SUMMARY_EN}}</w:t>
+      </w:r>
+    </w:p>
+    <w:p>
+      <w:pPr>
+        <w:ind w:left="960"/>
+        <w:rPr>
+          <w:color w:val="0070C0"/>
+          <w:sz w:val="20"/>
+          <w:szCs w:val="20"/>
+        </w:rPr>
+      </w:pPr>
+    </w:p>
+    <w:p>
+      <w:pPr>
+        <w:ind w:left="480" w:firstLine="480"/>
+        <w:rPr>
+          <w:color w:val="0070C0"/>
+          <w:sz w:val="20"/>
+          <w:szCs w:val="20"/>
+        </w:rPr>
+      </w:pPr>
+      <w:r>
+        <w:rPr>
+          <w:rFonts w:hint="eastAsia"/>
+          <w:color w:val="0070C0"/>
+          <w:sz w:val="20"/>
+          <w:szCs w:val="20"/>
+        </w:rPr>
+        <w:t>要用的影片：</w:t>
+      </w:r>
+    </w:p>
+    <w:p>
+      <w:pPr>
+        <w:ind w:left="480" w:firstLine="480"/>
+        <w:rPr>
+          <w:sz w:val="20"/>
+          <w:szCs w:val="20"/>
+        </w:rPr>
+      </w:pPr>
+      <w:r>
+        <w:t>{{VIDEO_URL}}</w:t>
+      </w:r>
+    </w:p>
+    <w:p>
+      <w:pPr>
+        <w:ind w:left="480" w:firstLine="480"/>
+        <w:rPr>
+          <w:sz w:val="20"/>
+          <w:szCs w:val="20"/>
+        </w:rPr>
+      </w:pPr>
+      <w:r>
+        <w:t>{{VIDEO_TITLE}}</w:t>
+      </w:r>
+    </w:p>
+    <w:p>
+      <w:pPr>
+        <w:ind w:left="480" w:firstLine="480"/>
+        <w:rPr>
+          <w:sz w:val="20"/>
+          <w:szCs w:val="20"/>
+        </w:rPr>
+      </w:pPr>
+      <w:hyperlink r:id="rId12" w:history="1"/>
+    </w:p>
+    <w:p>
+      <w:pPr>
+        <w:ind w:left="960"/>
+        <w:rPr>
+          <w:sz w:val="20"/>
+          <w:szCs w:val="20"/>
+          <w:highlight w:val="cyan"/>
+        </w:rPr>
+      </w:pPr>
+      <w:r>
+        <w:t>{{VIDEO_DESC_EN}}</w:t>
+      </w:r>
+    </w:p>
+    <w:p>
+      <w:pPr>
+        <w:ind w:left="960"/>
+        <w:rPr>
+          <w:sz w:val="20"/>
+          <w:szCs w:val="20"/>
+          <w:highlight w:val="cyan"/>
+        </w:rPr>
+      </w:pPr>
+    </w:p>
+    <w:p>
+      <w:pPr>
+        <w:ind w:left="960"/>
+        <w:rPr>
+          <w:sz w:val="20"/>
+          <w:szCs w:val="20"/>
+        </w:rPr>
+      </w:pPr>
+      <w:r>
+        <w:t>{{VIDEO_DESC_ZH}}</w:t>
       </w:r>
     </w:p>
     <w:sectPr>
       <w:pgSz w:w="11906" w:h="16838"/>
-      <w:pgMar w:top="1440" w:right="1800" w:bottom="1440" w:left="1800" w:header="851" w:footer="992" w:gutter="0"/>
+      <w:pgMar w:top="1440" w:right="1200" w:bottom="1440" w:left="1199" w:header="851" w:footer="992" w:gutter="0"/>
       <w:cols w:space="425"/>
       <w:docGrid w:type="lines" w:linePitch="360"/>
     </w:sectPr>
@@ -254,7 +343,7 @@
 </file>
 
 <file path=word/endnotes.xml><?xml version="1.0" encoding="utf-8"?>
-<w:endnotes xmlns:wpc="http://schemas.microsoft.com/office/word/2010/wordprocessingCanvas" xmlns:cx="http://schemas.microsoft.com/office/drawing/2014/chartex" xmlns:mc="http://schemas.openxmlformats.org/markup-compatibility/2006" xmlns:o="urn:schemas-microsoft-com:office:office" xmlns:r="http://schemas.openxmlformats.org/officeDocument/2006/relationships" xmlns:m="http://schemas.openxmlformats.org/officeDocument/2006/math" xmlns:v="urn:schemas-microsoft-com:vml" xmlns:wp14="http://schemas.microsoft.com/office/word/2010/wordprocessingDrawing" xmlns:wp="http://schemas.openxmlformats.org/drawingml/2006/wordprocessingDrawing" xmlns:w10="urn:schemas-microsoft-com:office:word" xmlns:w="http://schemas.openxmlformats.org/wordprocessingml/2006/main" xmlns:w14="http://schemas.microsoft.com/office/word/2010/wordml" xmlns:w15="http://schemas.microsoft.com/office/word/2012/wordml" xmlns:w16se="http://schemas.microsoft.com/office/word/2015/wordml/symex" xmlns:wpg="http://schemas.microsoft.com/office/word/2010/wordprocessingGroup" xmlns:wpi="http://schemas.microsoft.com/office/word/2010/wordprocessingInk" xmlns:wne="http://schemas.microsoft.com/office/word/2006/wordml" xmlns:wps="http://schemas.microsoft.com/office/word/2010/wordprocessingShape" mc:Ignorable="w14 w15 w16se wp14">
+<w:endnotes xmlns:wpc="http://schemas.microsoft.com/office/word/2010/wordprocessingCanvas" xmlns:cx="http://schemas.microsoft.com/office/drawing/2014/chartex" xmlns:cx1="http://schemas.microsoft.com/office/drawing/2015/9/8/chartex" xmlns:mc="http://schemas.openxmlformats.org/markup-compatibility/2006" xmlns:o="urn:schemas-microsoft-com:office:office" xmlns:r="http://schemas.openxmlformats.org/officeDocument/2006/relationships" xmlns:m="http://schemas.openxmlformats.org/officeDocument/2006/math" xmlns:v="urn:schemas-microsoft-com:vml" xmlns:wp14="http://schemas.microsoft.com/office/word/2010/wordprocessingDrawing" xmlns:wp="http://schemas.openxmlformats.org/drawingml/2006/wordprocessingDrawing" xmlns:w10="urn:schemas-microsoft-com:office:word" xmlns:w="http://schemas.openxmlformats.org/wordprocessingml/2006/main" xmlns:w14="http://schemas.microsoft.com/office/word/2010/wordml" xmlns:w15="http://schemas.microsoft.com/office/word/2012/wordml" xmlns:w16se="http://schemas.microsoft.com/office/word/2015/wordml/symex" xmlns:wpg="http://schemas.microsoft.com/office/word/2010/wordprocessingGroup" xmlns:wpi="http://schemas.microsoft.com/office/word/2010/wordprocessingInk" xmlns:wne="http://schemas.microsoft.com/office/word/2006/wordml" xmlns:wps="http://schemas.microsoft.com/office/word/2010/wordprocessingShape" mc:Ignorable="w14 w15 w16se wp14">
   <w:endnote w:type="separator" w:id="-1">
     <w:p>
       <w:r>
@@ -273,7 +362,7 @@
 </file>
 
 <file path=word/footnotes.xml><?xml version="1.0" encoding="utf-8"?>
-<w:footnotes xmlns:wpc="http://schemas.microsoft.com/office/word/2010/wordprocessingCanvas" xmlns:cx="http://schemas.microsoft.com/office/drawing/2014/chartex" xmlns:mc="http://schemas.openxmlformats.org/markup-compatibility/2006" xmlns:o="urn:schemas-microsoft-com:office:office" xmlns:r="http://schemas.openxmlformats.org/officeDocument/2006/relationships" xmlns:m="http://schemas.openxmlformats.org/officeDocument/2006/math" xmlns:v="urn:schemas-microsoft-com:vml" xmlns:wp14="http://schemas.microsoft.com/office/word/2010/wordprocessingDrawing" xmlns:wp="http://schemas.openxmlformats.org/drawingml/2006/wordprocessingDrawing" xmlns:w10="urn:schemas-microsoft-com:office:word" xmlns:w="http://schemas.openxmlformats.org/wordprocessingml/2006/main" xmlns:w14="http://schemas.microsoft.com/office/word/2010/wordml" xmlns:w15="http://schemas.microsoft.com/office/word/2012/wordml" xmlns:w16se="http://schemas.microsoft.com/office/word/2015/wordml/symex" xmlns:wpg="http://schemas.microsoft.com/office/word/2010/wordprocessingGroup" xmlns:wpi="http://schemas.microsoft.com/office/word/2010/wordprocessingInk" xmlns:wne="http://schemas.microsoft.com/office/word/2006/wordml" xmlns:wps="http://schemas.microsoft.com/office/word/2010/wordprocessingShape" mc:Ignorable="w14 w15 w16se wp14">
+<w:footnotes xmlns:wpc="http://schemas.microsoft.com/office/word/2010/wordprocessingCanvas" xmlns:cx="http://schemas.microsoft.com/office/drawing/2014/chartex" xmlns:cx1="http://schemas.microsoft.com/office/drawing/2015/9/8/chartex" xmlns:mc="http://schemas.openxmlformats.org/markup-compatibility/2006" xmlns:o="urn:schemas-microsoft-com:office:office" xmlns:r="http://schemas.openxmlformats.org/officeDocument/2006/relationships" xmlns:m="http://schemas.openxmlformats.org/officeDocument/2006/math" xmlns:v="urn:schemas-microsoft-com:vml" xmlns:wp14="http://schemas.microsoft.com/office/word/2010/wordprocessingDrawing" xmlns:wp="http://schemas.openxmlformats.org/drawingml/2006/wordprocessingDrawing" xmlns:w10="urn:schemas-microsoft-com:office:word" xmlns:w="http://schemas.openxmlformats.org/wordprocessingml/2006/main" xmlns:w14="http://schemas.microsoft.com/office/word/2010/wordml" xmlns:w15="http://schemas.microsoft.com/office/word/2012/wordml" xmlns:w16se="http://schemas.microsoft.com/office/word/2015/wordml/symex" xmlns:wpg="http://schemas.microsoft.com/office/word/2010/wordprocessingGroup" xmlns:wpi="http://schemas.microsoft.com/office/word/2010/wordprocessingInk" xmlns:wne="http://schemas.microsoft.com/office/word/2006/wordml" xmlns:wps="http://schemas.microsoft.com/office/word/2010/wordprocessingShape" mc:Ignorable="w14 w15 w16se wp14">
   <w:footnote w:type="separator" w:id="-1">
     <w:p>
       <w:r>
@@ -289,6 +378,278 @@
     </w:p>
   </w:footnote>
 </w:footnotes>
+</file>
+
+<file path=word/numbering.xml><?xml version="1.0" encoding="utf-8"?>
+<w:numbering xmlns:wpc="http://schemas.microsoft.com/office/word/2010/wordprocessingCanvas" xmlns:cx="http://schemas.microsoft.com/office/drawing/2014/chartex" xmlns:cx1="http://schemas.microsoft.com/office/drawing/2015/9/8/chartex" xmlns:mc="http://schemas.openxmlformats.org/markup-compatibility/2006" xmlns:o="urn:schemas-microsoft-com:office:office" xmlns:r="http://schemas.openxmlformats.org/officeDocument/2006/relationships" xmlns:m="http://schemas.openxmlformats.org/officeDocument/2006/math" xmlns:v="urn:schemas-microsoft-com:vml" xmlns:wp14="http://schemas.microsoft.com/office/word/2010/wordprocessingDrawing" xmlns:wp="http://schemas.openxmlformats.org/drawingml/2006/wordprocessingDrawing" xmlns:w10="urn:schemas-microsoft-com:office:word" xmlns:w="http://schemas.openxmlformats.org/wordprocessingml/2006/main" xmlns:w14="http://schemas.microsoft.com/office/word/2010/wordml" xmlns:w15="http://schemas.microsoft.com/office/word/2012/wordml" xmlns:w16se="http://schemas.microsoft.com/office/word/2015/wordml/symex" xmlns:wpg="http://schemas.microsoft.com/office/word/2010/wordprocessingGroup" xmlns:wpi="http://schemas.microsoft.com/office/word/2010/wordprocessingInk" xmlns:wne="http://schemas.microsoft.com/office/word/2006/wordml" xmlns:wps="http://schemas.microsoft.com/office/word/2010/wordprocessingShape" mc:Ignorable="w14 w15 w16se wp14">
+  <w:abstractNum w:abstractNumId="0" w15:restartNumberingAfterBreak="0">
+    <w:nsid w:val="14A10834"/>
+    <w:multiLevelType w:val="multilevel"/>
+    <w:tmpl w:val="AE56A10C"/>
+    <w:lvl w:ilvl="0">
+      <w:start w:val="1"/>
+      <w:numFmt w:val="bullet"/>
+      <w:lvlText w:val=""/>
+      <w:lvlJc w:val="left"/>
+      <w:pPr>
+        <w:tabs>
+          <w:tab w:val="num" w:pos="720"/>
+        </w:tabs>
+        <w:ind w:left="720" w:hanging="360"/>
+      </w:pPr>
+      <w:rPr>
+        <w:rFonts w:ascii="Symbol" w:hAnsi="Symbol" w:hint="default"/>
+        <w:sz w:val="20"/>
+      </w:rPr>
+    </w:lvl>
+    <w:lvl w:ilvl="1" w:tentative="1">
+      <w:start w:val="1"/>
+      <w:numFmt w:val="bullet"/>
+      <w:lvlText w:val="o"/>
+      <w:lvlJc w:val="left"/>
+      <w:pPr>
+        <w:tabs>
+          <w:tab w:val="num" w:pos="1440"/>
+        </w:tabs>
+        <w:ind w:left="1440" w:hanging="360"/>
+      </w:pPr>
+      <w:rPr>
+        <w:rFonts w:ascii="Courier New" w:hAnsi="Courier New" w:hint="default"/>
+        <w:sz w:val="20"/>
+      </w:rPr>
+    </w:lvl>
+    <w:lvl w:ilvl="2" w:tentative="1">
+      <w:start w:val="1"/>
+      <w:numFmt w:val="bullet"/>
+      <w:lvlText w:val=""/>
+      <w:lvlJc w:val="left"/>
+      <w:pPr>
+        <w:tabs>
+          <w:tab w:val="num" w:pos="2160"/>
+        </w:tabs>
+        <w:ind w:left="2160" w:hanging="360"/>
+      </w:pPr>
+      <w:rPr>
+        <w:rFonts w:ascii="Wingdings" w:hAnsi="Wingdings" w:hint="default"/>
+        <w:sz w:val="20"/>
+      </w:rPr>
+    </w:lvl>
+    <w:lvl w:ilvl="3" w:tentative="1">
+      <w:start w:val="1"/>
+      <w:numFmt w:val="bullet"/>
+      <w:lvlText w:val=""/>
+      <w:lvlJc w:val="left"/>
+      <w:pPr>
+        <w:tabs>
+          <w:tab w:val="num" w:pos="2880"/>
+        </w:tabs>
+        <w:ind w:left="2880" w:hanging="360"/>
+      </w:pPr>
+      <w:rPr>
+        <w:rFonts w:ascii="Wingdings" w:hAnsi="Wingdings" w:hint="default"/>
+        <w:sz w:val="20"/>
+      </w:rPr>
+    </w:lvl>
+    <w:lvl w:ilvl="4" w:tentative="1">
+      <w:start w:val="1"/>
+      <w:numFmt w:val="bullet"/>
+      <w:lvlText w:val=""/>
+      <w:lvlJc w:val="left"/>
+      <w:pPr>
+        <w:tabs>
+          <w:tab w:val="num" w:pos="3600"/>
+        </w:tabs>
+        <w:ind w:left="3600" w:hanging="360"/>
+      </w:pPr>
+      <w:rPr>
+        <w:rFonts w:ascii="Wingdings" w:hAnsi="Wingdings" w:hint="default"/>
+        <w:sz w:val="20"/>
+      </w:rPr>
+    </w:lvl>
+    <w:lvl w:ilvl="5" w:tentative="1">
+      <w:start w:val="1"/>
+      <w:numFmt w:val="bullet"/>
+      <w:lvlText w:val=""/>
+      <w:lvlJc w:val="left"/>
+      <w:pPr>
+        <w:tabs>
+          <w:tab w:val="num" w:pos="4320"/>
+        </w:tabs>
+        <w:ind w:left="4320" w:hanging="360"/>
+      </w:pPr>
+      <w:rPr>
+        <w:rFonts w:ascii="Wingdings" w:hAnsi="Wingdings" w:hint="default"/>
+        <w:sz w:val="20"/>
+      </w:rPr>
+    </w:lvl>
+    <w:lvl w:ilvl="6" w:tentative="1">
+      <w:start w:val="1"/>
+      <w:numFmt w:val="bullet"/>
+      <w:lvlText w:val=""/>
+      <w:lvlJc w:val="left"/>
+      <w:pPr>
+        <w:tabs>
+          <w:tab w:val="num" w:pos="5040"/>
+        </w:tabs>
+        <w:ind w:left="5040" w:hanging="360"/>
+      </w:pPr>
+      <w:rPr>
+        <w:rFonts w:ascii="Wingdings" w:hAnsi="Wingdings" w:hint="default"/>
+        <w:sz w:val="20"/>
+      </w:rPr>
+    </w:lvl>
+    <w:lvl w:ilvl="7" w:tentative="1">
+      <w:start w:val="1"/>
+      <w:numFmt w:val="bullet"/>
+      <w:lvlText w:val=""/>
+      <w:lvlJc w:val="left"/>
+      <w:pPr>
+        <w:tabs>
+          <w:tab w:val="num" w:pos="5760"/>
+        </w:tabs>
+        <w:ind w:left="5760" w:hanging="360"/>
+      </w:pPr>
+      <w:rPr>
+        <w:rFonts w:ascii="Wingdings" w:hAnsi="Wingdings" w:hint="default"/>
+        <w:sz w:val="20"/>
+      </w:rPr>
+    </w:lvl>
+    <w:lvl w:ilvl="8" w:tentative="1">
+      <w:start w:val="1"/>
+      <w:numFmt w:val="bullet"/>
+      <w:lvlText w:val=""/>
+      <w:lvlJc w:val="left"/>
+      <w:pPr>
+        <w:tabs>
+          <w:tab w:val="num" w:pos="6480"/>
+        </w:tabs>
+        <w:ind w:left="6480" w:hanging="360"/>
+      </w:pPr>
+      <w:rPr>
+        <w:rFonts w:ascii="Wingdings" w:hAnsi="Wingdings" w:hint="default"/>
+        <w:sz w:val="20"/>
+      </w:rPr>
+    </w:lvl>
+  </w:abstractNum>
+  <w:abstractNum w:abstractNumId="1" w15:restartNumberingAfterBreak="0">
+    <w:nsid w:val="7C965F53"/>
+    <w:multiLevelType w:val="hybridMultilevel"/>
+    <w:tmpl w:val="5560AA9C"/>
+    <w:lvl w:ilvl="0" w:tplc="BACA6808">
+      <w:numFmt w:val="bullet"/>
+      <w:lvlText w:val="-"/>
+      <w:lvlJc w:val="left"/>
+      <w:pPr>
+        <w:ind w:left="1320" w:hanging="360"/>
+      </w:pPr>
+      <w:rPr>
+        <w:rFonts w:ascii="Calibri" w:eastAsiaTheme="minorEastAsia" w:hAnsi="Calibri" w:cs="Calibri" w:hint="default"/>
+      </w:rPr>
+    </w:lvl>
+    <w:lvl w:ilvl="1" w:tplc="04090003" w:tentative="1">
+      <w:start w:val="1"/>
+      <w:numFmt w:val="bullet"/>
+      <w:lvlText w:val="o"/>
+      <w:lvlJc w:val="left"/>
+      <w:pPr>
+        <w:ind w:left="2040" w:hanging="360"/>
+      </w:pPr>
+      <w:rPr>
+        <w:rFonts w:ascii="Courier New" w:hAnsi="Courier New" w:cs="Courier New" w:hint="default"/>
+      </w:rPr>
+    </w:lvl>
+    <w:lvl w:ilvl="2" w:tplc="04090005" w:tentative="1">
+      <w:start w:val="1"/>
+      <w:numFmt w:val="bullet"/>
+      <w:lvlText w:val=""/>
+      <w:lvlJc w:val="left"/>
+      <w:pPr>
+        <w:ind w:left="2760" w:hanging="360"/>
+      </w:pPr>
+      <w:rPr>
+        <w:rFonts w:ascii="Wingdings" w:hAnsi="Wingdings" w:hint="default"/>
+      </w:rPr>
+    </w:lvl>
+    <w:lvl w:ilvl="3" w:tplc="04090001" w:tentative="1">
+      <w:start w:val="1"/>
+      <w:numFmt w:val="bullet"/>
+      <w:lvlText w:val=""/>
+      <w:lvlJc w:val="left"/>
+      <w:pPr>
+        <w:ind w:left="3480" w:hanging="360"/>
+      </w:pPr>
+      <w:rPr>
+        <w:rFonts w:ascii="Symbol" w:hAnsi="Symbol" w:hint="default"/>
+      </w:rPr>
+    </w:lvl>
+    <w:lvl w:ilvl="4" w:tplc="04090003" w:tentative="1">
+      <w:start w:val="1"/>
+      <w:numFmt w:val="bullet"/>
+      <w:lvlText w:val="o"/>
+      <w:lvlJc w:val="left"/>
+      <w:pPr>
+        <w:ind w:left="4200" w:hanging="360"/>
+      </w:pPr>
+      <w:rPr>
+        <w:rFonts w:ascii="Courier New" w:hAnsi="Courier New" w:cs="Courier New" w:hint="default"/>
+      </w:rPr>
+    </w:lvl>
+    <w:lvl w:ilvl="5" w:tplc="04090005" w:tentative="1">
+      <w:start w:val="1"/>
+      <w:numFmt w:val="bullet"/>
+      <w:lvlText w:val=""/>
+      <w:lvlJc w:val="left"/>
+      <w:pPr>
+        <w:ind w:left="4920" w:hanging="360"/>
+      </w:pPr>
+      <w:rPr>
+        <w:rFonts w:ascii="Wingdings" w:hAnsi="Wingdings" w:hint="default"/>
+      </w:rPr>
+    </w:lvl>
+    <w:lvl w:ilvl="6" w:tplc="04090001" w:tentative="1">
+      <w:start w:val="1"/>
+      <w:numFmt w:val="bullet"/>
+      <w:lvlText w:val=""/>
+      <w:lvlJc w:val="left"/>
+      <w:pPr>
+        <w:ind w:left="5640" w:hanging="360"/>
+      </w:pPr>
+      <w:rPr>
+        <w:rFonts w:ascii="Symbol" w:hAnsi="Symbol" w:hint="default"/>
+      </w:rPr>
+    </w:lvl>
+    <w:lvl w:ilvl="7" w:tplc="04090003" w:tentative="1">
+      <w:start w:val="1"/>
+      <w:numFmt w:val="bullet"/>
+      <w:lvlText w:val="o"/>
+      <w:lvlJc w:val="left"/>
+      <w:pPr>
+        <w:ind w:left="6360" w:hanging="360"/>
+      </w:pPr>
+      <w:rPr>
+        <w:rFonts w:ascii="Courier New" w:hAnsi="Courier New" w:cs="Courier New" w:hint="default"/>
+      </w:rPr>
+    </w:lvl>
+    <w:lvl w:ilvl="8" w:tplc="04090005" w:tentative="1">
+      <w:start w:val="1"/>
+      <w:numFmt w:val="bullet"/>
+      <w:lvlText w:val=""/>
+      <w:lvlJc w:val="left"/>
+      <w:pPr>
+        <w:ind w:left="7080" w:hanging="360"/>
+      </w:pPr>
+      <w:rPr>
+        <w:rFonts w:ascii="Wingdings" w:hAnsi="Wingdings" w:hint="default"/>
+      </w:rPr>
+    </w:lvl>
+  </w:abstractNum>
+  <w:num w:numId="1">
+    <w:abstractNumId w:val="0"/>
+  </w:num>
+  <w:num w:numId="2">
+    <w:abstractNumId w:val="1"/>
+  </w:num>
+</w:numbering>
 </file>
 
 <file path=word/styles.xml><?xml version="1.0" encoding="utf-8"?>
@@ -719,7 +1080,7 @@
     <w:link w:val="a4"/>
     <w:uiPriority w:val="99"/>
     <w:unhideWhenUsed/>
-    <w:rsid w:val="00D77352"/>
+    <w:rsid w:val="00055FA5"/>
     <w:rPr>
       <w:rFonts w:ascii="細明體" w:eastAsia="細明體" w:hAnsi="Courier New" w:cs="Courier New"/>
     </w:rPr>
@@ -729,7 +1090,7 @@
     <w:basedOn w:val="a0"/>
     <w:link w:val="a3"/>
     <w:uiPriority w:val="99"/>
-    <w:rsid w:val="00D77352"/>
+    <w:rsid w:val="00055FA5"/>
     <w:rPr>
       <w:rFonts w:ascii="細明體" w:eastAsia="細明體" w:hAnsi="Courier New" w:cs="Courier New"/>
     </w:rPr>
@@ -740,7 +1101,7 @@
     <w:link w:val="a6"/>
     <w:uiPriority w:val="99"/>
     <w:unhideWhenUsed/>
-    <w:rsid w:val="0033631E"/>
+    <w:rsid w:val="00BE10A9"/>
     <w:pPr>
       <w:tabs>
         <w:tab w:val="center" w:pos="4153"/>
@@ -758,7 +1119,7 @@
     <w:basedOn w:val="a0"/>
     <w:link w:val="a5"/>
     <w:uiPriority w:val="99"/>
-    <w:rsid w:val="0033631E"/>
+    <w:rsid w:val="00BE10A9"/>
     <w:rPr>
       <w:sz w:val="20"/>
       <w:szCs w:val="20"/>
@@ -770,7 +1131,7 @@
     <w:link w:val="a8"/>
     <w:uiPriority w:val="99"/>
     <w:unhideWhenUsed/>
-    <w:rsid w:val="0033631E"/>
+    <w:rsid w:val="00BE10A9"/>
     <w:pPr>
       <w:tabs>
         <w:tab w:val="center" w:pos="4153"/>
@@ -788,7 +1149,7 @@
     <w:basedOn w:val="a0"/>
     <w:link w:val="a7"/>
     <w:uiPriority w:val="99"/>
-    <w:rsid w:val="0033631E"/>
+    <w:rsid w:val="00BE10A9"/>
     <w:rPr>
       <w:sz w:val="20"/>
       <w:szCs w:val="20"/>
@@ -799,24 +1160,113 @@
     <w:basedOn w:val="a0"/>
     <w:uiPriority w:val="99"/>
     <w:unhideWhenUsed/>
-    <w:rsid w:val="0033631E"/>
+    <w:rsid w:val="00BC58D2"/>
     <w:rPr>
-      <w:color w:val="0563C1"/>
+      <w:color w:val="0563C1" w:themeColor="hyperlink"/>
       <w:u w:val="single"/>
     </w:rPr>
   </w:style>
-  <w:style w:type="character" w:customStyle="1" w:styleId="SectionLabel">
-    <w:name w:val="SectionLabel"/>
+  <w:style w:type="character" w:styleId="aa">
+    <w:name w:val="FollowedHyperlink"/>
+    <w:basedOn w:val="a0"/>
+    <w:uiPriority w:val="99"/>
+    <w:semiHidden/>
+    <w:unhideWhenUsed/>
+    <w:rsid w:val="002D0326"/>
     <w:rPr>
-      <w:rFonts w:eastAsia="新細明體"/>
-      <w:color w:val="0000FF"/>
+      <w:color w:val="954F72" w:themeColor="followedHyperlink"/>
+      <w:u w:val="single"/>
     </w:rPr>
   </w:style>
-  <w:style w:type="character" w:customStyle="1" w:styleId="TimeRange">
-    <w:name w:val="TimeRange"/>
+  <w:style w:type="character" w:styleId="ab">
+    <w:name w:val="Emphasis"/>
+    <w:basedOn w:val="a0"/>
+    <w:uiPriority w:val="20"/>
+    <w:qFormat/>
+    <w:rsid w:val="00192FDC"/>
     <w:rPr>
-      <w:color w:val="0563C1"/>
+      <w:i/>
+      <w:iCs/>
     </w:rPr>
+  </w:style>
+  <w:style w:type="character" w:styleId="ac">
+    <w:name w:val="Strong"/>
+    <w:basedOn w:val="a0"/>
+    <w:uiPriority w:val="22"/>
+    <w:qFormat/>
+    <w:rsid w:val="000C38CE"/>
+    <w:rPr>
+      <w:b/>
+      <w:bCs/>
+    </w:rPr>
+  </w:style>
+  <w:style w:type="paragraph" w:styleId="ad">
+    <w:name w:val="Balloon Text"/>
+    <w:basedOn w:val="a"/>
+    <w:link w:val="ae"/>
+    <w:uiPriority w:val="99"/>
+    <w:semiHidden/>
+    <w:unhideWhenUsed/>
+    <w:rsid w:val="009E5C19"/>
+    <w:rPr>
+      <w:rFonts w:ascii="Microsoft JhengHei UI" w:eastAsia="Microsoft JhengHei UI"/>
+      <w:sz w:val="18"/>
+      <w:szCs w:val="18"/>
+    </w:rPr>
+  </w:style>
+  <w:style w:type="character" w:customStyle="1" w:styleId="ae">
+    <w:name w:val="註解方塊文字 字元"/>
+    <w:basedOn w:val="a0"/>
+    <w:link w:val="ad"/>
+    <w:uiPriority w:val="99"/>
+    <w:semiHidden/>
+    <w:rsid w:val="009E5C19"/>
+    <w:rPr>
+      <w:rFonts w:ascii="Microsoft JhengHei UI" w:eastAsia="Microsoft JhengHei UI"/>
+      <w:sz w:val="18"/>
+      <w:szCs w:val="18"/>
+    </w:rPr>
+  </w:style>
+  <w:style w:type="paragraph" w:styleId="af">
+    <w:name w:val="List Paragraph"/>
+    <w:basedOn w:val="a"/>
+    <w:uiPriority w:val="34"/>
+    <w:qFormat/>
+    <w:rsid w:val="009E5C19"/>
+    <w:pPr>
+      <w:ind w:left="720"/>
+      <w:contextualSpacing/>
+    </w:pPr>
+  </w:style>
+  <w:style w:type="character" w:customStyle="1" w:styleId="style-scope">
+    <w:name w:val="style-scope"/>
+    <w:basedOn w:val="a0"/>
+    <w:rsid w:val="008909C4"/>
+  </w:style>
+  <w:style w:type="character" w:customStyle="1" w:styleId="yt-core-attributed-string--link-inherit-color">
+    <w:name w:val="yt-core-attributed-string--link-inherit-color"/>
+    <w:basedOn w:val="a0"/>
+    <w:rsid w:val="008909C4"/>
+  </w:style>
+  <w:style w:type="paragraph" w:styleId="Web">
+    <w:name w:val="Normal (Web)"/>
+    <w:basedOn w:val="a"/>
+    <w:uiPriority w:val="99"/>
+    <w:unhideWhenUsed/>
+    <w:rsid w:val="00B3312D"/>
+    <w:pPr>
+      <w:widowControl/>
+      <w:spacing w:before="100" w:beforeAutospacing="1" w:after="100" w:afterAutospacing="1"/>
+    </w:pPr>
+    <w:rPr>
+      <w:rFonts w:ascii="新細明體" w:eastAsia="新細明體" w:hAnsi="新細明體" w:cs="新細明體"/>
+      <w:kern w:val="0"/>
+      <w:szCs w:val="24"/>
+    </w:rPr>
+  </w:style>
+  <w:style w:type="character" w:customStyle="1" w:styleId="max-w-15ch">
+    <w:name w:val="max-w-[15ch]"/>
+    <w:rsid w:val="00B3312D"/>
   </w:style>
 </w:styles>
 </file>
@@ -829,7 +1279,7 @@
         <a:sysClr val="windowText" lastClr="000000"/>
       </a:dk1>
       <a:lt1>
-        <a:sysClr val="window" lastClr="C7EDCC"/>
+        <a:sysClr val="window" lastClr="FFFFFF"/>
       </a:lt1>
       <a:dk2>
         <a:srgbClr val="44546A"/>
@@ -865,7 +1315,7 @@
     <a:fontScheme name="Office">
       <a:majorFont>
         <a:latin typeface="Calibri Light" panose="020F0302020204030204"/>
-        <a:ea typeface="新細明體"/>
+        <a:ea typeface=""/>
         <a:cs typeface=""/>
         <a:font script="Jpan" typeface="游ゴシック Light"/>
         <a:font script="Hang" typeface="맑은 고딕"/>
@@ -900,7 +1350,7 @@
       </a:majorFont>
       <a:minorFont>
         <a:latin typeface="Calibri" panose="020F0502020204030204"/>
-        <a:ea typeface="新細明體"/>
+        <a:ea typeface=""/>
         <a:cs typeface=""/>
         <a:font script="Jpan" typeface="游明朝"/>
         <a:font script="Hang" typeface="맑은 고딕"/>
@@ -1080,4 +1530,16 @@
     </a:ext>
   </a:extLst>
 </a:theme>
+</file>
+
+<file path=customXml/item1.xml><?xml version="1.0" encoding="utf-8"?>
+<b:Sources xmlns:b="http://schemas.openxmlformats.org/officeDocument/2006/bibliography" xmlns="http://schemas.openxmlformats.org/officeDocument/2006/bibliography" SelectedStyle="\APASixthEditionOfficeOnline.xsl" StyleName="APA" Version="6"/>
+</file>
+
+<file path=customXml/itemProps1.xml><?xml version="1.0" encoding="utf-8"?>
+<ds:datastoreItem xmlns:ds="http://schemas.openxmlformats.org/officeDocument/2006/customXml" ds:itemID="{C516DA98-8CDF-42A8-82BC-8587439AB724}">
+  <ds:schemaRefs>
+    <ds:schemaRef ds:uri="http://schemas.openxmlformats.org/officeDocument/2006/bibliography"/>
+  </ds:schemaRefs>
+</ds:datastoreItem>
 </file>
</xml_diff>

<commit_message>
Set post template CJK font to match template
</commit_message>
<xml_diff>
--- a/templates/post_template.docx
+++ b/templates/post_template.docx
@@ -1315,7 +1315,7 @@
     <a:fontScheme name="Office">
       <a:majorFont>
         <a:latin typeface="Calibri Light" panose="020F0302020204030204"/>
-        <a:ea typeface=""/>
+        <a:ea typeface="新細明體"/>
         <a:cs typeface=""/>
         <a:font script="Jpan" typeface="游ゴシック Light"/>
         <a:font script="Hang" typeface="맑은 고딕"/>
@@ -1350,7 +1350,7 @@
       </a:majorFont>
       <a:minorFont>
         <a:latin typeface="Calibri" panose="020F0502020204030204"/>
-        <a:ea typeface=""/>
+        <a:ea typeface="新細明體"/>
         <a:cs typeface=""/>
         <a:font script="Jpan" typeface="游明朝"/>
         <a:font script="Hang" typeface="맑은 고딕"/>

</xml_diff>

<commit_message>
Fix source text extra indent
</commit_message>
<xml_diff>
--- a/templates/post_template.docx
+++ b/templates/post_template.docx
@@ -145,36 +145,81 @@
     </w:p>
     <w:p>
       <w:pPr>
+        <w:ind/>
+        <w:rPr>
+          <w:sz w:val="20"/>
+          <w:szCs w:val="20"/>
+          <w:highlight w:val="cyan"/>
+        </w:rPr>
+      </w:pPr>
+    </w:p>
+    <w:p>
+      <w:pPr>
         <w:ind w:left="960"/>
         <w:rPr>
           <w:sz w:val="20"/>
           <w:szCs w:val="20"/>
+        </w:rPr>
+      </w:pPr>
+      <w:r>
+        <w:t>{{REF_SUMMARY_ZH}}</w:t>
+      </w:r>
+    </w:p>
+    <w:p>
+      <w:pPr>
+        <w:ind/>
+        <w:rPr>
+          <w:sz w:val="20"/>
+          <w:szCs w:val="20"/>
           <w:highlight w:val="cyan"/>
         </w:rPr>
       </w:pPr>
+      <w:hyperlink r:id="rId10" w:history="1"/>
     </w:p>
     <w:p>
       <w:pPr>
         <w:ind w:left="960"/>
         <w:rPr>
-          <w:sz w:val="20"/>
-          <w:szCs w:val="20"/>
-        </w:rPr>
-      </w:pPr>
-      <w:r>
-        <w:t>{{REF_SUMMARY_ZH}}</w:t>
+          <w:rFonts w:cstheme="minorHAnsi"/>
+          <w:sz w:val="20"/>
+          <w:szCs w:val="20"/>
+          <w:highlight w:val="cyan"/>
+        </w:rPr>
+      </w:pPr>
+      <w:r>
+        <w:rPr>
+          <w:rFonts w:cstheme="minorHAnsi" w:hint="eastAsia"/>
+          <w:sz w:val="20"/>
+          <w:szCs w:val="20"/>
+          <w:highlight w:val="cyan"/>
+        </w:rPr>
+        <w:t>英文翻譯：</w:t>
       </w:r>
     </w:p>
     <w:p>
       <w:pPr>
         <w:ind w:left="960"/>
         <w:rPr>
+          <w:rFonts w:cstheme="minorHAnsi"/>
           <w:sz w:val="20"/>
           <w:szCs w:val="20"/>
           <w:highlight w:val="cyan"/>
         </w:rPr>
       </w:pPr>
-      <w:hyperlink r:id="rId10" w:history="1"/>
+      <w:r>
+        <w:t>{{REF_TITLE_EN}}</w:t>
+      </w:r>
+    </w:p>
+    <w:p>
+      <w:pPr>
+        <w:ind/>
+        <w:rPr>
+          <w:rFonts w:cstheme="minorHAnsi"/>
+          <w:sz w:val="20"/>
+          <w:szCs w:val="20"/>
+          <w:highlight w:val="cyan"/>
+        </w:rPr>
+      </w:pPr>
     </w:p>
     <w:p>
       <w:pPr>
@@ -183,51 +228,6 @@
           <w:rFonts w:cstheme="minorHAnsi"/>
           <w:sz w:val="20"/>
           <w:szCs w:val="20"/>
-          <w:highlight w:val="cyan"/>
-        </w:rPr>
-      </w:pPr>
-      <w:r>
-        <w:rPr>
-          <w:rFonts w:cstheme="minorHAnsi" w:hint="eastAsia"/>
-          <w:sz w:val="20"/>
-          <w:szCs w:val="20"/>
-          <w:highlight w:val="cyan"/>
-        </w:rPr>
-        <w:t>英文翻譯：</w:t>
-      </w:r>
-    </w:p>
-    <w:p>
-      <w:pPr>
-        <w:ind w:left="960"/>
-        <w:rPr>
-          <w:rFonts w:cstheme="minorHAnsi"/>
-          <w:sz w:val="20"/>
-          <w:szCs w:val="20"/>
-          <w:highlight w:val="cyan"/>
-        </w:rPr>
-      </w:pPr>
-      <w:r>
-        <w:t>{{REF_TITLE_EN}}</w:t>
-      </w:r>
-    </w:p>
-    <w:p>
-      <w:pPr>
-        <w:ind w:left="960"/>
-        <w:rPr>
-          <w:rFonts w:cstheme="minorHAnsi"/>
-          <w:sz w:val="20"/>
-          <w:szCs w:val="20"/>
-          <w:highlight w:val="cyan"/>
-        </w:rPr>
-      </w:pPr>
-    </w:p>
-    <w:p>
-      <w:pPr>
-        <w:ind w:left="960"/>
-        <w:rPr>
-          <w:rFonts w:cstheme="minorHAnsi"/>
-          <w:sz w:val="20"/>
-          <w:szCs w:val="20"/>
         </w:rPr>
       </w:pPr>
       <w:r>
@@ -236,7 +236,7 @@
     </w:p>
     <w:p>
       <w:pPr>
-        <w:ind w:left="960"/>
+        <w:ind/>
         <w:rPr>
           <w:color w:val="0070C0"/>
           <w:sz w:val="20"/>
@@ -289,7 +289,7 @@
     </w:p>
     <w:p>
       <w:pPr>
-        <w:ind w:left="480" w:firstLine="480"/>
+        <w:ind/>
         <w:rPr>
           <w:sz w:val="20"/>
           <w:szCs w:val="20"/>
@@ -312,7 +312,7 @@
     </w:p>
     <w:p>
       <w:pPr>
-        <w:ind w:left="960"/>
+        <w:ind/>
         <w:rPr>
           <w:sz w:val="20"/>
           <w:szCs w:val="20"/>

</xml_diff>